<commit_message>
Added default stat boosts to each clan
</commit_message>
<xml_diff>
--- a/Game Design Document Team 9.docx
+++ b/Game Design Document Team 9.docx
@@ -1270,7 +1270,23 @@
           <w:rFonts w:eastAsiaTheme="minorEastAsia"/>
           <w:lang w:val="en-GB" w:eastAsia="zh-CN"/>
         </w:rPr>
-        <w:t>This is the game design document for Warchiefs, a role-playing game created on the Corona SDK using LUA. The following document will detail the plans and design for the game covering:</w:t>
+        <w:t xml:space="preserve">This is the game design document for </w:t>
+      </w:r>
+      <w:proofErr w:type="spellStart"/>
+      <w:r>
+        <w:rPr>
+          <w:rFonts w:eastAsiaTheme="minorEastAsia"/>
+          <w:lang w:val="en-GB" w:eastAsia="zh-CN"/>
+        </w:rPr>
+        <w:t>Warchiefs</w:t>
+      </w:r>
+      <w:proofErr w:type="spellEnd"/>
+      <w:r>
+        <w:rPr>
+          <w:rFonts w:eastAsiaTheme="minorEastAsia"/>
+          <w:lang w:val="en-GB" w:eastAsia="zh-CN"/>
+        </w:rPr>
+        <w:t>, a role-playing game created on the Corona SDK using LUA. The following document will detail the plans and design for the game covering:</w:t>
       </w:r>
     </w:p>
     <w:p>
@@ -1440,6 +1456,7 @@
           <w:lang w:val="en-GB" w:eastAsia="zh-CN"/>
         </w:rPr>
       </w:pPr>
+      <w:proofErr w:type="spellStart"/>
       <w:r>
         <w:rPr>
           <w:rFonts w:eastAsiaTheme="minorEastAsia"/>
@@ -1447,6 +1464,7 @@
         </w:rPr>
         <w:t>Harneet</w:t>
       </w:r>
+      <w:proofErr w:type="spellEnd"/>
     </w:p>
     <w:p>
       <w:pPr>
@@ -1700,7 +1718,15 @@
         <w:spacing w:after="0" w:line="360" w:lineRule="auto"/>
       </w:pPr>
       <w:r>
-        <w:t>The game Warchiefs (</w:t>
+        <w:t xml:space="preserve">The game </w:t>
+      </w:r>
+      <w:proofErr w:type="spellStart"/>
+      <w:r>
+        <w:t>Warchiefs</w:t>
+      </w:r>
+      <w:proofErr w:type="spellEnd"/>
+      <w:r>
+        <w:t xml:space="preserve"> (</w:t>
       </w:r>
       <w:r>
         <w:fldChar w:fldCharType="begin"/>
@@ -1795,8 +1821,6 @@
       <w:r>
         <w:t>(Figure 2)</w:t>
       </w:r>
-      <w:bookmarkStart w:id="5" w:name="_GoBack"/>
-      <w:bookmarkEnd w:id="5"/>
     </w:p>
     <w:p>
       <w:pPr>
@@ -2005,8 +2029,8 @@
         </w:rPr>
         <w:br w:type="page"/>
       </w:r>
-      <w:bookmarkStart w:id="6" w:name="_Toc34999817"/>
-      <w:bookmarkStart w:id="7" w:name="_Toc35006960"/>
+      <w:bookmarkStart w:id="5" w:name="_Toc34999817"/>
+      <w:bookmarkStart w:id="6" w:name="_Toc35006960"/>
       <w:r>
         <w:rPr>
           <w:rFonts w:asciiTheme="majorHAnsi" w:eastAsiaTheme="minorEastAsia" w:hAnsiTheme="majorHAnsi" w:cstheme="majorBidi"/>
@@ -2020,8 +2044,8 @@
         <w:lastRenderedPageBreak/>
         <w:t>Game Art Design</w:t>
       </w:r>
+      <w:bookmarkEnd w:id="5"/>
       <w:bookmarkEnd w:id="6"/>
-      <w:bookmarkEnd w:id="7"/>
     </w:p>
     <w:p>
       <w:pPr>
@@ -2041,12 +2065,21 @@
           <w:lang w:val="en-GB" w:eastAsia="zh-CN"/>
         </w:rPr>
       </w:pPr>
+      <w:proofErr w:type="spellStart"/>
       <w:r>
         <w:rPr>
           <w:rFonts w:eastAsiaTheme="minorEastAsia" w:cstheme="minorHAnsi"/>
           <w:lang w:val="en-GB" w:eastAsia="zh-CN"/>
         </w:rPr>
-        <w:t>Warchiefs will be a web-based single-player game, where we will hope to integrate RPG elements into a beautifully built fantasy world.</w:t>
+        <w:t>Warchiefs</w:t>
+      </w:r>
+      <w:proofErr w:type="spellEnd"/>
+      <w:r>
+        <w:rPr>
+          <w:rFonts w:eastAsiaTheme="minorEastAsia" w:cstheme="minorHAnsi"/>
+          <w:lang w:val="en-GB" w:eastAsia="zh-CN"/>
+        </w:rPr>
+        <w:t xml:space="preserve"> will be a web-based single-player game, where we will hope to integrate RPG elements into a beautifully built fantasy world.</w:t>
       </w:r>
     </w:p>
     <w:p>
@@ -2202,7 +2235,7 @@
           <w:szCs w:val="18"/>
         </w:rPr>
       </w:pPr>
-      <w:bookmarkStart w:id="8" w:name="_Ref34996068"/>
+      <w:bookmarkStart w:id="7" w:name="_Ref34996068"/>
       <w:r>
         <w:rPr>
           <w:i/>
@@ -2213,7 +2246,7 @@
         </w:rPr>
         <w:t xml:space="preserve">Figure </w:t>
       </w:r>
-      <w:bookmarkEnd w:id="8"/>
+      <w:bookmarkEnd w:id="7"/>
       <w:r>
         <w:rPr>
           <w:i/>
@@ -2308,12 +2341,21 @@
           <w:szCs w:val="44"/>
         </w:rPr>
       </w:pPr>
+      <w:proofErr w:type="spellStart"/>
       <w:r>
         <w:rPr>
           <w:rFonts w:eastAsiaTheme="minorEastAsia" w:cstheme="minorHAnsi"/>
           <w:lang w:val="en-GB" w:eastAsia="zh-CN"/>
         </w:rPr>
-        <w:t>Warchiefs is going to win the hearts of many with its unique design, engaging gameplay and Combat.</w:t>
+        <w:t>Warchiefs</w:t>
+      </w:r>
+      <w:proofErr w:type="spellEnd"/>
+      <w:r>
+        <w:rPr>
+          <w:rFonts w:eastAsiaTheme="minorEastAsia" w:cstheme="minorHAnsi"/>
+          <w:lang w:val="en-GB" w:eastAsia="zh-CN"/>
+        </w:rPr>
+        <w:t xml:space="preserve"> is going to win the hearts of many with its unique design, engaging gameplay and Combat.</w:t>
       </w:r>
     </w:p>
     <w:p>
@@ -2333,8 +2375,8 @@
           <w:lang w:val="en-GB" w:eastAsia="zh-CN"/>
         </w:rPr>
       </w:pPr>
-      <w:bookmarkStart w:id="9" w:name="_Toc34999818"/>
-      <w:bookmarkStart w:id="10" w:name="_Toc35006961"/>
+      <w:bookmarkStart w:id="8" w:name="_Toc34999818"/>
+      <w:bookmarkStart w:id="9" w:name="_Toc35006961"/>
       <w:r>
         <w:rPr>
           <w:rFonts w:asciiTheme="majorHAnsi" w:eastAsiaTheme="minorEastAsia" w:hAnsiTheme="majorHAnsi" w:cstheme="majorBidi"/>
@@ -2348,8 +2390,8 @@
         <w:lastRenderedPageBreak/>
         <w:t>Game Mechanics</w:t>
       </w:r>
+      <w:bookmarkEnd w:id="8"/>
       <w:bookmarkEnd w:id="9"/>
-      <w:bookmarkEnd w:id="10"/>
     </w:p>
     <w:p/>
     <w:p/>
@@ -2450,7 +2492,21 @@
         <w:rPr>
           <w:lang w:val="en-US"/>
         </w:rPr>
-        <w:t>It is a purely turned based game with no movement just the option to click buttons for player actions such as attack and defence.</w:t>
+        <w:t xml:space="preserve">It is a purely turned based game with no movement just the option to click buttons for player actions such as attack and </w:t>
+      </w:r>
+      <w:proofErr w:type="spellStart"/>
+      <w:r>
+        <w:rPr>
+          <w:lang w:val="en-US"/>
+        </w:rPr>
+        <w:t>defence</w:t>
+      </w:r>
+      <w:proofErr w:type="spellEnd"/>
+      <w:r>
+        <w:rPr>
+          <w:lang w:val="en-US"/>
+        </w:rPr>
+        <w:t>.</w:t>
       </w:r>
     </w:p>
     <w:p>
@@ -2531,11 +2587,11 @@
                                 <w:noProof/>
                               </w:rPr>
                             </w:pPr>
-                            <w:bookmarkStart w:id="11" w:name="_Ref34996113"/>
+                            <w:bookmarkStart w:id="10" w:name="_Ref34996113"/>
                             <w:r>
                               <w:t xml:space="preserve">Figure </w:t>
                             </w:r>
-                            <w:bookmarkEnd w:id="11"/>
+                            <w:bookmarkEnd w:id="10"/>
                             <w:r>
                               <w:t>4</w:t>
                             </w:r>
@@ -2570,11 +2626,11 @@
                           <w:noProof/>
                         </w:rPr>
                       </w:pPr>
-                      <w:bookmarkStart w:id="12" w:name="_Ref34996113"/>
+                      <w:bookmarkStart w:id="11" w:name="_Ref34996113"/>
                       <w:r>
                         <w:t xml:space="preserve">Figure </w:t>
                       </w:r>
-                      <w:bookmarkEnd w:id="12"/>
+                      <w:bookmarkEnd w:id="11"/>
                       <w:r>
                         <w:t>4</w:t>
                       </w:r>
@@ -2807,7 +2863,21 @@
         <w:rPr>
           <w:lang w:val="en-US"/>
         </w:rPr>
-        <w:t xml:space="preserve">The agility attribute will increase the level of defence. </w:t>
+        <w:t xml:space="preserve">The agility attribute will increase the level of </w:t>
+      </w:r>
+      <w:proofErr w:type="spellStart"/>
+      <w:r>
+        <w:rPr>
+          <w:lang w:val="en-US"/>
+        </w:rPr>
+        <w:t>defence</w:t>
+      </w:r>
+      <w:proofErr w:type="spellEnd"/>
+      <w:r>
+        <w:rPr>
+          <w:lang w:val="en-US"/>
+        </w:rPr>
+        <w:t xml:space="preserve">. </w:t>
       </w:r>
     </w:p>
     <w:p>
@@ -3119,8 +3189,8 @@
           <w:lang w:val="en-GB" w:eastAsia="zh-CN"/>
         </w:rPr>
       </w:pPr>
-      <w:bookmarkStart w:id="13" w:name="_Toc34999819"/>
-      <w:bookmarkStart w:id="14" w:name="_Toc35006962"/>
+      <w:bookmarkStart w:id="12" w:name="_Toc34999819"/>
+      <w:bookmarkStart w:id="13" w:name="_Toc35006962"/>
       <w:r>
         <w:rPr>
           <w:rFonts w:asciiTheme="majorHAnsi" w:eastAsiaTheme="minorEastAsia" w:hAnsiTheme="majorHAnsi" w:cstheme="majorBidi"/>
@@ -3133,8 +3203,8 @@
         </w:rPr>
         <w:t>System Menus</w:t>
       </w:r>
+      <w:bookmarkEnd w:id="12"/>
       <w:bookmarkEnd w:id="13"/>
-      <w:bookmarkEnd w:id="14"/>
     </w:p>
     <w:p/>
     <w:p>
@@ -3208,7 +3278,7 @@
         <w:fldChar w:fldCharType="begin"/>
       </w:r>
       <w:r>
-        <w:instrText xml:space="preserve"> REF _Ref36820103 \h </w:instrText>
+        <w:instrText xml:space="preserve"> REF  _Ref36820103 \h </w:instrText>
       </w:r>
       <w:r>
         <w:fldChar w:fldCharType="separate"/>
@@ -3217,13 +3287,10 @@
         <w:t xml:space="preserve">Figure </w:t>
       </w:r>
       <w:r>
-        <w:rPr>
-          <w:noProof/>
-        </w:rPr>
-        <w:t>7</w:t>
-      </w:r>
-      <w:r>
         <w:fldChar w:fldCharType="end"/>
+      </w:r>
+      <w:r>
+        <w:t>8</w:t>
       </w:r>
       <w:r>
         <w:t xml:space="preserve">) </w:t>
@@ -3250,11 +3317,13 @@
           <w:szCs w:val="18"/>
         </w:rPr>
       </w:pPr>
-      <w:bookmarkStart w:id="15" w:name="SEQ"/>
-      <w:bookmarkStart w:id="16" w:name="Figure1"/>
-    </w:p>
+      <w:bookmarkStart w:id="14" w:name="SEQ"/>
+      <w:bookmarkStart w:id="15" w:name="Figure1"/>
+      <w:bookmarkStart w:id="16" w:name="_GoBack"/>
+      <w:bookmarkEnd w:id="16"/>
+    </w:p>
+    <w:bookmarkEnd w:id="14"/>
     <w:bookmarkEnd w:id="15"/>
-    <w:bookmarkEnd w:id="16"/>
     <w:p>
       <w:pPr>
         <w:keepNext/>
@@ -5647,6 +5716,7 @@
     <w:rsid w:val="009D29D2"/>
     <w:rsid w:val="00B26E1F"/>
     <w:rsid w:val="00C10B1B"/>
+    <w:rsid w:val="00C7071E"/>
     <w:rsid w:val="00DB31EE"/>
   </w:rsids>
   <m:mathPr>
@@ -6423,7 +6493,7 @@
 </file>
 
 <file path=customXml/itemProps1.xml><?xml version="1.0" encoding="utf-8"?>
-<ds:datastoreItem xmlns:ds="http://schemas.openxmlformats.org/officeDocument/2006/customXml" ds:itemID="{F3B3C7AF-0DB2-437D-8EB2-E3659431E017}">
+<ds:datastoreItem xmlns:ds="http://schemas.openxmlformats.org/officeDocument/2006/customXml" ds:itemID="{E29C7A3B-C091-42D0-9975-CDDA664F7837}">
   <ds:schemaRefs>
     <ds:schemaRef ds:uri="http://schemas.openxmlformats.org/officeDocument/2006/bibliography"/>
   </ds:schemaRefs>

</xml_diff>